<commit_message>
add philosophy of soft skills in class practice
finish english hw 5
</commit_message>
<xml_diff>
--- a/Academic English Listening and Discussion/HW-Unit-5.docx
+++ b/Academic English Listening and Discussion/HW-Unit-5.docx
@@ -27,7 +27,14 @@
           <w:rFonts w:ascii="Times New Roman" w:hAnsi="Times New Roman" w:cs="Times New Roman"/>
           <w:sz w:val="22"/>
         </w:rPr>
-        <w:t>4A, “Is this literature?”. In the forum, people debated whether the poem that AI wrote is an actual literature. Some may think that it was, some may think it wasn’t, but AI generated content is in our lives now in many fields. In which field do you think that AI will be beneficial?</w:t>
+        <w:t xml:space="preserve">5A, “Science and art”. In the </w:t>
+      </w:r>
+      <w:r>
+        <w:rPr>
+          <w:rFonts w:ascii="Times New Roman" w:hAnsi="Times New Roman" w:cs="Times New Roman"/>
+          <w:sz w:val="22"/>
+        </w:rPr>
+        <w:t>article, the author mentioned that art and science can work together and yield good results. Do you think that art and science can work together in your field?</w:t>
       </w:r>
     </w:p>
     <w:p>
@@ -42,7 +49,7 @@
       <w:pPr>
         <w:ind w:left="360"/>
         <w:rPr>
-          <w:rFonts w:ascii="Times New Roman" w:hAnsi="Times New Roman" w:cs="Times New Roman" w:hint="eastAsia"/>
+          <w:rFonts w:ascii="Times New Roman" w:hAnsi="Times New Roman" w:cs="Times New Roman"/>
           <w:sz w:val="22"/>
         </w:rPr>
       </w:pPr>
@@ -51,7 +58,7 @@
           <w:rFonts w:ascii="Times New Roman" w:hAnsi="Times New Roman" w:cs="Times New Roman"/>
           <w:sz w:val="22"/>
         </w:rPr>
-        <w:t>I think that AI is enabling personalized learning. There are many people around me ask ChatGPT to learn programming. And I personally think that AI assists educators by providing feedback and creating content that fits student’s needs.</w:t>
+        <w:t>Yes. As an engineering student, there are many chances that we need to design a product. In order for the product to work as intended, we need our scientific knowledge, and we need skills of art to create appealing appearances for our product.</w:t>
       </w:r>
     </w:p>
     <w:p>
@@ -88,60 +95,7 @@
           <w:rFonts w:ascii="Times New Roman" w:hAnsi="Times New Roman" w:cs="Times New Roman"/>
           <w:sz w:val="22"/>
         </w:rPr>
-        <w:t xml:space="preserve">4C, “The art of storytelling”. In ancient China, there was a performing art called </w:t>
-      </w:r>
-      <w:proofErr w:type="spellStart"/>
-      <w:r>
-        <w:rPr>
-          <w:rFonts w:ascii="Times New Roman" w:hAnsi="Times New Roman" w:cs="Times New Roman"/>
-          <w:sz w:val="22"/>
-        </w:rPr>
-        <w:t>Shuoshu</w:t>
-      </w:r>
-      <w:proofErr w:type="spellEnd"/>
-      <w:r>
-        <w:rPr>
-          <w:rFonts w:ascii="Times New Roman" w:hAnsi="Times New Roman" w:cs="Times New Roman"/>
-          <w:sz w:val="22"/>
-        </w:rPr>
-        <w:t>. This tradition provided entertainments, also being a medium for passing down historical events. However, there are</w:t>
-      </w:r>
-      <w:r>
-        <w:rPr>
-          <w:rFonts w:ascii="Times New Roman" w:hAnsi="Times New Roman" w:cs="Times New Roman"/>
-          <w:sz w:val="22"/>
-        </w:rPr>
-        <w:t>n’t many</w:t>
-      </w:r>
-      <w:r>
-        <w:rPr>
-          <w:rFonts w:ascii="Times New Roman" w:hAnsi="Times New Roman" w:cs="Times New Roman"/>
-          <w:sz w:val="22"/>
-        </w:rPr>
-        <w:t xml:space="preserve"> people doing </w:t>
-      </w:r>
-      <w:proofErr w:type="spellStart"/>
-      <w:r>
-        <w:rPr>
-          <w:rFonts w:ascii="Times New Roman" w:hAnsi="Times New Roman" w:cs="Times New Roman"/>
-          <w:sz w:val="22"/>
-        </w:rPr>
-        <w:t>Shuoshu</w:t>
-      </w:r>
-      <w:proofErr w:type="spellEnd"/>
-      <w:r>
-        <w:rPr>
-          <w:rFonts w:ascii="Times New Roman" w:hAnsi="Times New Roman" w:cs="Times New Roman"/>
-          <w:sz w:val="22"/>
-        </w:rPr>
-        <w:t xml:space="preserve"> nowadays. Do you think this </w:t>
-      </w:r>
-      <w:r>
-        <w:rPr>
-          <w:rFonts w:ascii="Times New Roman" w:hAnsi="Times New Roman" w:cs="Times New Roman"/>
-          <w:sz w:val="22"/>
-        </w:rPr>
-        <w:t>tradition disappears? Or it exists in a new way?</w:t>
+        <w:t>5E, “Life hacks”. Life hacks are helpful, but not all of them are valid, therefore it is important that we have critical thinking to assess the validity of popular life hacks. How do you validate life hacks?</w:t>
       </w:r>
     </w:p>
     <w:p>
@@ -160,21 +114,19 @@
           <w:sz w:val="22"/>
         </w:rPr>
       </w:pPr>
-      <w:proofErr w:type="spellStart"/>
       <w:r>
         <w:rPr>
           <w:rFonts w:ascii="Times New Roman" w:hAnsi="Times New Roman" w:cs="Times New Roman"/>
           <w:sz w:val="22"/>
         </w:rPr>
-        <w:t>Shuoshu</w:t>
+        <w:t xml:space="preserve">If a strange life hack appears, I often think about the underlying principles of the life hack. For example, if a life hack suggests using toothpaste to remove scratches from a car’s surface, I ask myself: Why would toothpaste be effective here? With the help of internet, </w:t>
       </w:r>
-      <w:proofErr w:type="spellEnd"/>
       <w:r>
         <w:rPr>
           <w:rFonts w:ascii="Times New Roman" w:hAnsi="Times New Roman" w:cs="Times New Roman"/>
           <w:sz w:val="22"/>
         </w:rPr>
-        <w:t xml:space="preserve"> might seem to be fading in its original form, but it actually evolved rather than disappeared. In a digital age, storytelling has transformed into new mediums like radio, television and podcasts. It might not be the exact same form it once was, but it still influence the modern world in a different form.</w:t>
+        <w:t>it is easy to find out that toothpaste may contain mild abrasives. Using critical thinking and a quick search, I can find out whether a life hack is valid easily.</w:t>
       </w:r>
     </w:p>
     <w:sectPr>

</xml_diff>